<commit_message>
Actualizacion requirement group D04
</commit_message>
<xml_diff>
--- a/reports/Group/02 Requirements - Group.docx
+++ b/reports/Group/02 Requirements - Group.docx
@@ -364,6 +364,7 @@
                   </w:rPr>
                   <w:t xml:space="preserve"> </w:t>
                 </w:r>
+                <w:proofErr w:type="spellStart"/>
                 <w:r>
                   <w:rPr>
                     <w:rFonts w:ascii="Calibri" w:hAnsi="Calibri" w:cs="Calibri"/>
@@ -371,6 +372,7 @@
                   </w:rPr>
                   <w:t>albdomrui</w:t>
                 </w:r>
+                <w:proofErr w:type="spellEnd"/>
                 <w:r>
                   <w:rPr>
                     <w:rFonts w:ascii="Calibri" w:hAnsi="Calibri" w:cs="Calibri"/>
@@ -430,7 +432,23 @@
                     <w:rFonts w:ascii="Calibri" w:hAnsi="Calibri" w:cs="Calibri"/>
                     <w:color w:val="000000"/>
                   </w:rPr>
-                  <w:t>Domínguez-Adame, Alberto</w:t>
+                  <w:t>Domínguez-</w:t>
+                </w:r>
+                <w:proofErr w:type="spellStart"/>
+                <w:r>
+                  <w:rPr>
+                    <w:rFonts w:ascii="Calibri" w:hAnsi="Calibri" w:cs="Calibri"/>
+                    <w:color w:val="000000"/>
+                  </w:rPr>
+                  <w:t>Adame</w:t>
+                </w:r>
+                <w:proofErr w:type="spellEnd"/>
+                <w:r>
+                  <w:rPr>
+                    <w:rFonts w:ascii="Calibri" w:hAnsi="Calibri" w:cs="Calibri"/>
+                    <w:color w:val="000000"/>
+                  </w:rPr>
+                  <w:t>, Alberto</w:t>
                 </w:r>
                 <w:r>
                   <w:rPr>
@@ -651,6 +669,7 @@
                   </w:rPr>
                   <w:t xml:space="preserve"> </w:t>
                 </w:r>
+                <w:proofErr w:type="spellStart"/>
                 <w:r>
                   <w:rPr>
                     <w:rFonts w:ascii="Calibri" w:hAnsi="Calibri" w:cs="Calibri"/>
@@ -658,6 +677,7 @@
                   </w:rPr>
                   <w:t>ismherram</w:t>
                 </w:r>
+                <w:proofErr w:type="spellEnd"/>
                 <w:r>
                   <w:rPr>
                     <w:rFonts w:ascii="Calibri" w:hAnsi="Calibri" w:cs="Calibri"/>
@@ -939,6 +959,7 @@
                   </w:rPr>
                   <w:t xml:space="preserve"> </w:t>
                 </w:r>
+                <w:proofErr w:type="spellStart"/>
                 <w:r>
                   <w:rPr>
                     <w:rFonts w:ascii="Calibri" w:hAnsi="Calibri" w:cs="Calibri"/>
@@ -946,6 +967,7 @@
                   </w:rPr>
                   <w:t>marolmmar</w:t>
                 </w:r>
+                <w:proofErr w:type="spellEnd"/>
                 <w:r>
                   <w:rPr>
                     <w:rFonts w:ascii="Calibri" w:hAnsi="Calibri" w:cs="Calibri"/>
@@ -1214,12 +1236,21 @@
                   </w:rPr>
                   <w:t xml:space="preserve"> </w:t>
                 </w:r>
+                <w:proofErr w:type="spellStart"/>
                 <w:r>
                   <w:rPr>
                     <w:rFonts w:ascii="Calibri" w:hAnsi="Calibri" w:cs="Calibri"/>
                     <w:color w:val="000000"/>
                   </w:rPr>
-                  <w:t xml:space="preserve">marizqlav </w:t>
+                  <w:t>marizqlav</w:t>
+                </w:r>
+                <w:proofErr w:type="spellEnd"/>
+                <w:r>
+                  <w:rPr>
+                    <w:rFonts w:ascii="Calibri" w:hAnsi="Calibri" w:cs="Calibri"/>
+                    <w:color w:val="000000"/>
+                  </w:rPr>
+                  <w:t xml:space="preserve"> </w:t>
                 </w:r>
                 <w:r>
                   <w:rPr>
@@ -1342,14 +1373,34 @@
                   </w:rPr>
                   <w:t xml:space="preserve"> </w:t>
                 </w:r>
+                <w:proofErr w:type="spellStart"/>
                 <w:r>
                   <w:rPr>
                     <w:rFonts w:ascii="Calibri" w:hAnsi="Calibri" w:cs="Calibri"/>
                     <w:color w:val="000000"/>
                     <w:lang w:val="es-ES"/>
                   </w:rPr>
-                  <w:t>Operator, Developer</w:t>
+                  <w:t>Operator</w:t>
                 </w:r>
+                <w:proofErr w:type="spellEnd"/>
+                <w:r>
+                  <w:rPr>
+                    <w:rFonts w:ascii="Calibri" w:hAnsi="Calibri" w:cs="Calibri"/>
+                    <w:color w:val="000000"/>
+                    <w:lang w:val="es-ES"/>
+                  </w:rPr>
+                  <w:t xml:space="preserve">, </w:t>
+                </w:r>
+                <w:proofErr w:type="spellStart"/>
+                <w:r>
+                  <w:rPr>
+                    <w:rFonts w:ascii="Calibri" w:hAnsi="Calibri" w:cs="Calibri"/>
+                    <w:color w:val="000000"/>
+                    <w:lang w:val="es-ES"/>
+                  </w:rPr>
+                  <w:t>Developer</w:t>
+                </w:r>
+                <w:proofErr w:type="spellEnd"/>
                 <w:r>
                   <w:rPr>
                     <w:rFonts w:ascii="Calibri" w:hAnsi="Calibri" w:cs="Calibri"/>
@@ -1507,6 +1558,7 @@
                   </w:rPr>
                   <w:t xml:space="preserve"> </w:t>
                 </w:r>
+                <w:proofErr w:type="spellStart"/>
                 <w:r>
                   <w:rPr>
                     <w:rFonts w:ascii="Calibri" w:hAnsi="Calibri" w:cs="Calibri"/>
@@ -1514,6 +1566,7 @@
                   </w:rPr>
                   <w:t>alemerpal</w:t>
                 </w:r>
+                <w:proofErr w:type="spellEnd"/>
                 <w:r>
                   <w:rPr>
                     <w:rFonts w:ascii="Calibri" w:hAnsi="Calibri" w:cs="Calibri"/>
@@ -1740,8 +1793,17 @@
                     <w:rFonts w:ascii="Cambria Math" w:hAnsi="Cambria Math"/>
                     <w:color w:val="000000"/>
                   </w:rPr>
-                  <w:t>, 2023</w:t>
+                  <w:t xml:space="preserve">, </w:t>
                 </w:r>
+                <w:proofErr w:type="gramStart"/>
+                <w:r>
+                  <w:rPr>
+                    <w:rFonts w:ascii="Cambria Math" w:hAnsi="Cambria Math"/>
+                    <w:color w:val="000000"/>
+                  </w:rPr>
+                  <w:t>2023</w:t>
+                </w:r>
+                <w:proofErr w:type="gramEnd"/>
                 <w:r>
                   <w:rPr>
                     <w:rFonts w:ascii="Cambria Math" w:hAnsi="Cambria Math"/>
@@ -2115,13 +2177,13 @@
       <w:tr>
         <w:tc>
           <w:tcPr>
+            <w:cnfStyle w:val="001000000000" w:firstRow="0" w:lastRow="0" w:firstColumn="1" w:lastColumn="0" w:oddVBand="0" w:evenVBand="0" w:oddHBand="0" w:evenHBand="0" w:firstRowFirstColumn="0" w:firstRowLastColumn="0" w:lastRowFirstColumn="0" w:lastRowLastColumn="0"/>
             <w:tcW w:w="1803" w:type="dxa"/>
             <w:vAlign w:val="center"/>
           </w:tcPr>
           <w:p>
             <w:pPr>
               <w:jc w:val="center"/>
-              <w:cnfStyle w:val="001000000000" w:firstRow="0" w:lastRow="0" w:firstColumn="1" w:lastColumn="0" w:oddVBand="0" w:evenVBand="0" w:oddHBand="0" w:evenHBand="0" w:firstRowFirstColumn="0" w:firstRowLastColumn="0" w:lastRowFirstColumn="0" w:lastRowLastColumn="0"/>
             </w:pPr>
             <w:r>
               <w:t>D02</w:t>
@@ -2137,6 +2199,7 @@
           <w:p>
             <w:pPr>
               <w:jc w:val="center"/>
+              <w:cnfStyle w:val="000000000000" w:firstRow="0" w:lastRow="0" w:firstColumn="0" w:lastColumn="0" w:oddVBand="0" w:evenVBand="0" w:oddHBand="0" w:evenHBand="0" w:firstRowFirstColumn="0" w:firstRowLastColumn="0" w:lastRowFirstColumn="0" w:lastRowLastColumn="0"/>
             </w:pPr>
             <w:sdt>
               <w:sdtPr>
@@ -2167,6 +2230,7 @@
           <w:p>
             <w:pPr>
               <w:jc w:val="center"/>
+              <w:cnfStyle w:val="000000000000" w:firstRow="0" w:lastRow="0" w:firstColumn="0" w:lastColumn="0" w:oddVBand="0" w:evenVBand="0" w:oddHBand="0" w:evenHBand="0" w:firstRowFirstColumn="0" w:firstRowLastColumn="0" w:lastRowFirstColumn="0" w:lastRowLastColumn="0"/>
             </w:pPr>
             <w:sdt>
               <w:sdtPr>
@@ -2197,6 +2261,7 @@
           <w:p>
             <w:pPr>
               <w:jc w:val="center"/>
+              <w:cnfStyle w:val="000000000000" w:firstRow="0" w:lastRow="0" w:firstColumn="0" w:lastColumn="0" w:oddVBand="0" w:evenVBand="0" w:oddHBand="0" w:evenHBand="0" w:firstRowFirstColumn="0" w:firstRowLastColumn="0" w:lastRowFirstColumn="0" w:lastRowLastColumn="0"/>
             </w:pPr>
             <w:sdt>
               <w:sdtPr>
@@ -2227,6 +2292,7 @@
           <w:p>
             <w:pPr>
               <w:jc w:val="center"/>
+              <w:cnfStyle w:val="000000000000" w:firstRow="0" w:lastRow="0" w:firstColumn="0" w:lastColumn="0" w:oddVBand="0" w:evenVBand="0" w:oddHBand="0" w:evenHBand="0" w:firstRowFirstColumn="0" w:firstRowLastColumn="0" w:lastRowFirstColumn="0" w:lastRowLastColumn="0"/>
             </w:pPr>
             <w:sdt>
               <w:sdtPr>
@@ -2421,13 +2487,13 @@
       <w:tr>
         <w:tc>
           <w:tcPr>
+            <w:cnfStyle w:val="001000000000" w:firstRow="0" w:lastRow="0" w:firstColumn="1" w:lastColumn="0" w:oddVBand="0" w:evenVBand="0" w:oddHBand="0" w:evenHBand="0" w:firstRowFirstColumn="0" w:firstRowLastColumn="0" w:lastRowFirstColumn="0" w:lastRowLastColumn="0"/>
             <w:tcW w:w="1803" w:type="dxa"/>
             <w:vAlign w:val="center"/>
           </w:tcPr>
           <w:p>
             <w:pPr>
               <w:jc w:val="center"/>
-              <w:cnfStyle w:val="001000000000" w:firstRow="0" w:lastRow="0" w:firstColumn="1" w:lastColumn="0" w:oddVBand="0" w:evenVBand="0" w:oddHBand="0" w:evenHBand="0" w:firstRowFirstColumn="0" w:firstRowLastColumn="0" w:lastRowFirstColumn="0" w:lastRowLastColumn="0"/>
             </w:pPr>
             <w:r>
               <w:t>D04</w:t>
@@ -2443,6 +2509,7 @@
           <w:p>
             <w:pPr>
               <w:jc w:val="center"/>
+              <w:cnfStyle w:val="000000000000" w:firstRow="0" w:lastRow="0" w:firstColumn="0" w:lastColumn="0" w:oddVBand="0" w:evenVBand="0" w:oddHBand="0" w:evenHBand="0" w:firstRowFirstColumn="0" w:firstRowLastColumn="0" w:lastRowFirstColumn="0" w:lastRowLastColumn="0"/>
             </w:pPr>
             <w:sdt>
               <w:sdtPr>
@@ -2473,6 +2540,7 @@
           <w:p>
             <w:pPr>
               <w:jc w:val="center"/>
+              <w:cnfStyle w:val="000000000000" w:firstRow="0" w:lastRow="0" w:firstColumn="0" w:lastColumn="0" w:oddVBand="0" w:evenVBand="0" w:oddHBand="0" w:evenHBand="0" w:firstRowFirstColumn="0" w:firstRowLastColumn="0" w:lastRowFirstColumn="0" w:lastRowLastColumn="0"/>
             </w:pPr>
             <w:sdt>
               <w:sdtPr>
@@ -2487,7 +2555,7 @@
               <w:sdtEndPr/>
               <w:sdtContent>
                 <w:r>
-                  <w:t xml:space="preserve">  4  </w:t>
+                  <w:t xml:space="preserve">  5  </w:t>
                 </w:r>
               </w:sdtContent>
             </w:sdt>
@@ -2503,6 +2571,7 @@
           <w:p>
             <w:pPr>
               <w:jc w:val="center"/>
+              <w:cnfStyle w:val="000000000000" w:firstRow="0" w:lastRow="0" w:firstColumn="0" w:lastColumn="0" w:oddVBand="0" w:evenVBand="0" w:oddHBand="0" w:evenHBand="0" w:firstRowFirstColumn="0" w:firstRowLastColumn="0" w:lastRowFirstColumn="0" w:lastRowLastColumn="0"/>
             </w:pPr>
             <w:sdt>
               <w:sdtPr>
@@ -2517,7 +2586,7 @@
               <w:sdtEndPr/>
               <w:sdtContent>
                 <w:r>
-                  <w:t xml:space="preserve">  1  </w:t>
+                  <w:t xml:space="preserve">  0  </w:t>
                 </w:r>
               </w:sdtContent>
             </w:sdt>
@@ -2532,6 +2601,7 @@
           <w:p>
             <w:pPr>
               <w:jc w:val="center"/>
+              <w:cnfStyle w:val="000000000000" w:firstRow="0" w:lastRow="0" w:firstColumn="0" w:lastColumn="0" w:oddVBand="0" w:evenVBand="0" w:oddHBand="0" w:evenHBand="0" w:firstRowFirstColumn="0" w:firstRowLastColumn="0" w:lastRowFirstColumn="0" w:lastRowLastColumn="0"/>
             </w:pPr>
             <w:r>
               <w:fldChar w:fldCharType="begin">
@@ -2572,7 +2642,7 @@
               <w:sdtEndPr/>
               <w:sdtContent>
                 <w:r>
-                  <w:t xml:space="preserve">  8,0  </w:t>
+                  <w:t xml:space="preserve">  10,0  </w:t>
                 </w:r>
               </w:sdtContent>
             </w:sdt>
@@ -2857,7 +2927,7 @@
               <w:sdtEndPr/>
               <w:sdtContent>
                 <w:r>
-                  <w:t xml:space="preserve">  8,9  </w:t>
+                  <w:t xml:space="preserve">  9,7  </w:t>
                 </w:r>
               </w:sdtContent>
             </w:sdt>
@@ -6427,7 +6497,13 @@
         <w:sdtEndPr/>
         <w:sdtContent>
           <w:r>
-            <w:t xml:space="preserve">    </w:t>
+            <w:t xml:space="preserve">  </w:t>
+          </w:r>
+          <w:r>
+            <w:t>X</w:t>
+          </w:r>
+          <w:r>
+            <w:t xml:space="preserve">  </w:t>
           </w:r>
         </w:sdtContent>
       </w:sdt>

</xml_diff>